<commit_message>
Add R code for annual meeting plots
</commit_message>
<xml_diff>
--- a/2024/Indicators.docx
+++ b/2024/Indicators.docx
@@ -41,7 +41,7 @@
         <w:pStyle w:val="Date"/>
       </w:pPr>
       <w:r>
-        <w:t xml:space="preserve">2024-04-23</w:t>
+        <w:t xml:space="preserve">2024-08-26</w:t>
       </w:r>
     </w:p>
     <w:bookmarkStart w:id="44" w:name="figures"/>
@@ -525,6 +525,7 @@
         <w:tblW w:type="pct" w:w="5000"/>
         <w:tblLook w:firstRow="1" w:lastRow="0" w:firstColumn="0" w:lastColumn="0" w:noHBand="0" w:noVBand="0" w:val="0020"/>
         <w:jc w:val="start"/>
+        <w:tblLayout w:type="fixed"/>
         <w:tblCaption w:val="YFT DEL index"/>
       </w:tblPr>
       <w:tblGrid>
@@ -13557,6 +13558,7 @@
         <w:tblW w:type="pct" w:w="5000"/>
         <w:tblLook w:firstRow="1" w:lastRow="0" w:firstColumn="0" w:lastColumn="0" w:noHBand="0" w:noVBand="0" w:val="0020"/>
         <w:jc w:val="start"/>
+        <w:tblLayout w:type="fixed"/>
         <w:tblCaption w:val="BET LL index"/>
       </w:tblPr>
       <w:tblGrid>
@@ -29914,6 +29916,7 @@
         <w:tblW w:type="pct" w:w="5000"/>
         <w:tblLook w:firstRow="1" w:lastRow="0" w:firstColumn="0" w:lastColumn="0" w:noHBand="0" w:noVBand="0" w:val="0020"/>
         <w:jc w:val="start"/>
+        <w:tblLayout w:type="fixed"/>
         <w:tblCaption w:val="YFT LL index"/>
       </w:tblPr>
       <w:tblGrid>
@@ -55324,6 +55327,25 @@
       <w:jc w:val="center"/>
     </w:pPr>
   </w:style>
+  <w:style w:customStyle="1" w:styleId="AbstractTitle" w:type="paragraph">
+    <w:name w:val="Abstract Title"/>
+    <w:basedOn w:val="Normal"/>
+    <w:next w:val="Abstract"/>
+    <w:qFormat/>
+    <w:pPr>
+      <w:keepNext/>
+      <w:keepLines/>
+      <w:jc w:val="center"/>
+      <w:spacing w:after="0" w:before="300"/>
+    </w:pPr>
+    <w:rPr>
+      <w:sz w:val="20"/>
+      <w:szCs w:val="20"/>
+      <w:b/>
+      <w:color w:val="345A8A"/>
+      &gt;
+    </w:rPr>
+  </w:style>
   <w:style w:customStyle="1" w:styleId="Abstract" w:type="paragraph">
     <w:name w:val="Abstract"/>
     <w:basedOn w:val="Normal"/>
@@ -55332,7 +55354,7 @@
     <w:pPr>
       <w:keepNext/>
       <w:keepLines/>
-      <w:spacing w:after="300" w:before="300"/>
+      <w:spacing w:after="300" w:before="100"/>
     </w:pPr>
     <w:rPr>
       <w:sz w:val="20"/>
@@ -55554,6 +55576,18 @@
     <w:uiPriority w:val="9"/>
     <w:unhideWhenUsed/>
     <w:qFormat/>
+  </w:style>
+  <w:style w:styleId="FootnoteBlockText" w:type="paragraph">
+    <w:name w:val="Footnote Block Text"/>
+    <w:basedOn w:val="Footnote Text"/>
+    <w:next w:val="Footnote Text"/>
+    <w:uiPriority w:val="9"/>
+    <w:unhideWhenUsed/>
+    <w:qFormat/>
+    <w:pPr>
+      <w:spacing w:after="100" w:before="100"/>
+      <w:ind w:firstLine="0" w:left="480" w:right="480"/>
+    </w:pPr>
   </w:style>
   <w:style w:default="1" w:styleId="DefaultParagraphFont" w:type="character">
     <w:name w:val="Default Paragraph Font"/>

</xml_diff>